<commit_message>
Set up Final Project
</commit_message>
<xml_diff>
--- a/PA02/AnneKonicki_PA02.docx
+++ b/PA02/AnneKonicki_PA02.docx
@@ -53,6 +53,7 @@
     <w:p>
       <w:pPr>
         <w:pStyle w:val="Heading2"/>
+        <w:jc w:val="center"/>
       </w:pPr>
       <w:r>
         <w:rPr>
@@ -102,6 +103,26 @@
       </w:r>
     </w:p>
     <w:p>
+      <w:pPr>
+        <w:pStyle w:val="Caption"/>
+        <w:jc w:val="center"/>
+      </w:pPr>
+      <w:r>
+        <w:t xml:space="preserve">Figure </w:t>
+      </w:r>
+      <w:fldSimple w:instr=" SEQ Figure \* ARABIC ">
+        <w:r>
+          <w:rPr>
+            <w:noProof/>
+          </w:rPr>
+          <w:t>1</w:t>
+        </w:r>
+      </w:fldSimple>
+      <w:r>
+        <w:t xml:space="preserve"> – All attributes plotted against one another</w:t>
+      </w:r>
+    </w:p>
+    <w:p>
       <w:r>
         <w:t>Based on the graph above, I wanted to graph attributed that would have some less obvious clusters. For example, the PetalWidthCm (X) and PetalLengthCm (Y) graph has two obvious clusters, one in the bottom left and one in the top right. The attributes I chose to cluster were the SepalLengthCm and SepalWidthCm attributes on the X and Y axis respectively.</w:t>
       </w:r>
@@ -124,6 +145,10 @@
       </w:r>
     </w:p>
     <w:p>
+      <w:pPr>
+        <w:keepNext/>
+        <w:jc w:val="center"/>
+      </w:pPr>
       <w:r>
         <w:rPr>
           <w:noProof/>
@@ -172,6 +197,26 @@
       </w:r>
     </w:p>
     <w:p>
+      <w:pPr>
+        <w:pStyle w:val="Caption"/>
+        <w:jc w:val="center"/>
+      </w:pPr>
+      <w:r>
+        <w:t xml:space="preserve">Figure </w:t>
+      </w:r>
+      <w:fldSimple w:instr=" SEQ Figure \* ARABIC ">
+        <w:r>
+          <w:rPr>
+            <w:noProof/>
+          </w:rPr>
+          <w:t>2</w:t>
+        </w:r>
+      </w:fldSimple>
+      <w:r>
+        <w:t xml:space="preserve"> – K-Means, Agglomerative, and DBSCAN Clusters</w:t>
+      </w:r>
+    </w:p>
+    <w:p>
       <w:r>
         <w:t xml:space="preserve">The process for clustering each set of data </w:t>
       </w:r>
@@ -240,6 +285,7 @@
         <w:pStyle w:val="Heading2"/>
       </w:pPr>
       <w:r>
+        <w:lastRenderedPageBreak/>
         <w:t>Part D</w:t>
       </w:r>
     </w:p>
@@ -250,17 +296,7 @@
     </w:p>
     <w:p>
       <w:r>
-        <w:lastRenderedPageBreak/>
-        <w:t xml:space="preserve">Based on the separation between the red and green clusters in the k-means clustering </w:t>
-      </w:r>
-      <w:r>
-        <w:t xml:space="preserve">from figure 2 </w:t>
-      </w:r>
-      <w:r>
-        <w:t>being drastically different than the other two methods used, k-means clusters would not be the best separation.</w:t>
-      </w:r>
-      <w:r>
-        <w:t xml:space="preserve"> While I do not think that k-means had necessarily “failed” to produce meaningful clusters, the clusters that k-means did produce could have been far cleaner. The imaginary line drawn between the red and blue clusters on the k-means graph is a near identical separation as the green and blue clusters on the agglomerative clusters, save for a few outliers, which keeps the k-means clusters from being considered a failure.</w:t>
+        <w:t>Based on the separation between the red and green clusters in the k-means clustering from figure 2 being drastically different than the other two methods used, k-means clusters would not be the best separation. While I do not think that k-means had necessarily “failed” to produce meaningful clusters, the clusters that k-means did produce could have been far cleaner. The imaginary line drawn between the red and blue clusters on the k-means graph is a near identical separation as the green and blue clusters on the agglomerative clusters, save for a few outliers, which keeps the k-means clusters from being considered a failure.</w:t>
       </w:r>
     </w:p>
     <w:p>
@@ -277,6 +313,10 @@
       </w:r>
     </w:p>
     <w:p>
+      <w:pPr>
+        <w:keepNext/>
+        <w:jc w:val="center"/>
+      </w:pPr>
       <w:r>
         <w:rPr>
           <w:noProof/>
@@ -324,7 +364,26 @@
         </w:drawing>
       </w:r>
     </w:p>
-    <w:p/>
+    <w:p>
+      <w:pPr>
+        <w:pStyle w:val="Caption"/>
+        <w:jc w:val="center"/>
+      </w:pPr>
+      <w:r>
+        <w:t xml:space="preserve">Figure </w:t>
+      </w:r>
+      <w:fldSimple w:instr=" SEQ Figure \* ARABIC ">
+        <w:r>
+          <w:rPr>
+            <w:noProof/>
+          </w:rPr>
+          <w:t>3</w:t>
+        </w:r>
+      </w:fldSimple>
+      <w:r>
+        <w:t xml:space="preserve"> – Concentric Circle data clustered by K-Means, Agglomerative, and DBSCAN methods</w:t>
+      </w:r>
+    </w:p>
     <w:p>
       <w:r>
         <w:t xml:space="preserve">The DBSCAN </w:t>

</xml_diff>